<commit_message>
ULYSSES-8433 Updates an outdated test case
</commit_message>
<xml_diff>
--- a/Tests/Test Data/docx/RKDOCXListWriterTest/listswithstartnumbers.docx
+++ b/Tests/Test Data/docx/RKDOCXListWriterTest/listswithstartnumbers.docx
@@ -22,7 +22,7 @@
       <w:pPr>
         <w:numPr>
           <w:ilvl w:val="0"/>
-          <w:numId w:val="1"/>
+          <w:numId w:val="2"/>
         </w:numPr>
       </w:pPr>
       <w:r>
@@ -38,7 +38,7 @@
       <w:pPr>
         <w:numPr>
           <w:ilvl w:val="1"/>
-          <w:numId w:val="1"/>
+          <w:numId w:val="3"/>
         </w:numPr>
       </w:pPr>
       <w:r>
@@ -54,7 +54,7 @@
       <w:pPr>
         <w:numPr>
           <w:ilvl w:val="1"/>
-          <w:numId w:val="1"/>
+          <w:numId w:val="2"/>
         </w:numPr>
       </w:pPr>
       <w:r>
@@ -70,7 +70,7 @@
       <w:pPr>
         <w:numPr>
           <w:ilvl w:val="2"/>
-          <w:numId w:val="1"/>
+          <w:numId w:val="4"/>
         </w:numPr>
       </w:pPr>
       <w:r>
@@ -86,7 +86,7 @@
       <w:pPr>
         <w:numPr>
           <w:ilvl w:val="2"/>
-          <w:numId w:val="1"/>
+          <w:numId w:val="2"/>
         </w:numPr>
       </w:pPr>
       <w:r>
@@ -96,6 +96,54 @@
           <w:szCs w:val="24"/>
         </w:rPr>
         <w:t xml:space="preserve">List item 1.1.2</w:t>
+      </w:r>
+    </w:p>
+    <w:p>
+      <w:pPr>
+        <w:numPr>
+          <w:ilvl w:val="0"/>
+          <w:numId w:val="2"/>
+        </w:numPr>
+      </w:pPr>
+      <w:r>
+        <w:rPr>
+          <w:rFonts w:ascii="Helvetica" w:cs="Helvetica" w:eastAsia="Helvetica" w:hAnsi="Helvetica"/>
+          <w:sz w:val="24"/>
+          <w:szCs w:val="24"/>
+        </w:rPr>
+        <w:t xml:space="preserve">List item 3</w:t>
+      </w:r>
+    </w:p>
+    <w:p>
+      <w:pPr>
+        <w:numPr>
+          <w:ilvl w:val="1"/>
+          <w:numId w:val="2"/>
+        </w:numPr>
+      </w:pPr>
+      <w:r>
+        <w:rPr>
+          <w:rFonts w:ascii="Helvetica" w:cs="Helvetica" w:eastAsia="Helvetica" w:hAnsi="Helvetica"/>
+          <w:sz w:val="24"/>
+          <w:szCs w:val="24"/>
+        </w:rPr>
+        <w:t xml:space="preserve">List item 3.1</w:t>
+      </w:r>
+    </w:p>
+    <w:p>
+      <w:pPr>
+        <w:numPr>
+          <w:ilvl w:val="1"/>
+          <w:numId w:val="2"/>
+        </w:numPr>
+      </w:pPr>
+      <w:r>
+        <w:rPr>
+          <w:rFonts w:ascii="Helvetica" w:cs="Helvetica" w:eastAsia="Helvetica" w:hAnsi="Helvetica"/>
+          <w:sz w:val="24"/>
+          <w:szCs w:val="24"/>
+        </w:rPr>
+        <w:t xml:space="preserve">List item 3.2</w:t>
       </w:r>
     </w:p>
     <w:sectPr>
@@ -116,7 +164,7 @@
   <w:abstractNum w:abstractNumId="0">
     <w:multiLevelType w:val="multilevel"/>
     <w:lvl w:ilvl="0">
-      <w:start w:val="8"/>
+      <w:start w:val="1"/>
       <w:numFmt w:val="upperLetter"/>
       <w:lvlText w:val="%1."/>
       <w:lvlJc w:val="left"/>
@@ -128,7 +176,7 @@
       </w:pPr>
     </w:lvl>
     <w:lvl w:ilvl="1">
-      <w:start w:val="42"/>
+      <w:start w:val="1"/>
       <w:numFmt w:val="decimal"/>
       <w:lvlText w:val="%2."/>
       <w:lvlJc w:val="left"/>
@@ -140,7 +188,7 @@
       </w:pPr>
     </w:lvl>
     <w:lvl w:ilvl="2">
-      <w:start w:val="1337"/>
+      <w:start w:val="1"/>
       <w:numFmt w:val="upperRoman"/>
       <w:lvlText w:val="%3."/>
       <w:lvlJc w:val="left"/>
@@ -154,6 +202,24 @@
   </w:abstractNum>
   <w:num w:numId="1">
     <w:abstractNumId w:val="0"/>
+    <w:lvlOverride w:ilvl="0">
+      <w:startOverride w:val="8"/>
+    </w:lvlOverride>
+  </w:num>
+  <w:num w:numId="2">
+    <w:abstractNumId w:val="0"/>
+  </w:num>
+  <w:num w:numId="3">
+    <w:abstractNumId w:val="0"/>
+    <w:lvlOverride w:ilvl="1">
+      <w:startOverride w:val="42"/>
+    </w:lvlOverride>
+  </w:num>
+  <w:num w:numId="4">
+    <w:abstractNumId w:val="0"/>
+    <w:lvlOverride w:ilvl="2">
+      <w:startOverride w:val="1337"/>
+    </w:lvlOverride>
   </w:num>
 </w:numbering>
 </file>

</xml_diff>